<commit_message>
replace Nashorn executable with launcher jar
</commit_message>
<xml_diff>
--- a/misc/Project Documentation.docx
+++ b/misc/Project Documentation.docx
@@ -19,8 +19,50 @@
           <w:szCs w:val="40"/>
           <w:u w:val="single"/>
         </w:rPr>
-        <w:t>Packages Within Src</w:t>
-      </w:r>
+        <w:t xml:space="preserve">Packages </w:t>
+      </w:r>
+      <w:r>
+        <w:rPr>
+          <w:b/>
+          <w:bCs/>
+          <w:sz w:val="40"/>
+          <w:szCs w:val="40"/>
+          <w:u w:val="single"/>
+        </w:rPr>
+        <w:t>within</w:t>
+      </w:r>
+      <w:r>
+        <w:rPr>
+          <w:b/>
+          <w:bCs/>
+          <w:sz w:val="40"/>
+          <w:szCs w:val="40"/>
+          <w:u w:val="single"/>
+        </w:rPr>
+        <w:t xml:space="preserve"> </w:t>
+      </w:r>
+      <w:r>
+        <w:rPr>
+          <w:b/>
+          <w:bCs/>
+          <w:sz w:val="40"/>
+          <w:szCs w:val="40"/>
+          <w:u w:val="single"/>
+        </w:rPr>
+        <w:t>source</w:t>
+      </w:r>
+      <w:r>
+        <w:rPr>
+          <w:b/>
+          <w:bCs/>
+          <w:sz w:val="40"/>
+          <w:szCs w:val="40"/>
+          <w:u w:val="single"/>
+        </w:rPr>
+        <w:t xml:space="preserve"> code</w:t>
+      </w:r>
+      <w:bookmarkStart w:id="0" w:name="_GoBack"/>
+      <w:bookmarkEnd w:id="0"/>
     </w:p>
     <w:p>
       <w:pPr>
@@ -100,6 +142,10 @@
     <w:p>
       <w:pPr>
         <w:pStyle w:val="a3"/>
+        <w:numPr>
+          <w:ilvl w:val="0"/>
+          <w:numId w:val="2"/>
+        </w:numPr>
         <w:bidi w:val="0"/>
         <w:rPr>
           <w:sz w:val="24"/>
@@ -129,12 +175,23 @@
           <w:sz w:val="24"/>
           <w:szCs w:val="24"/>
         </w:rPr>
-        <w:t>an interface for a specific engine.</w:t>
-      </w:r>
-    </w:p>
-    <w:p>
-      <w:pPr>
-        <w:pStyle w:val="a3"/>
+        <w:t>an interface for a specific engine</w:t>
+      </w:r>
+      <w:r>
+        <w:rPr>
+          <w:sz w:val="24"/>
+          <w:szCs w:val="24"/>
+        </w:rPr>
+        <w:t xml:space="preserve"> (for example: DynjsEngine)</w:t>
+      </w:r>
+    </w:p>
+    <w:p>
+      <w:pPr>
+        <w:pStyle w:val="a3"/>
+        <w:numPr>
+          <w:ilvl w:val="0"/>
+          <w:numId w:val="2"/>
+        </w:numPr>
         <w:bidi w:val="0"/>
         <w:rPr>
           <w:sz w:val="24"/>
@@ -161,6 +218,10 @@
     <w:p>
       <w:pPr>
         <w:pStyle w:val="a3"/>
+        <w:numPr>
+          <w:ilvl w:val="0"/>
+          <w:numId w:val="2"/>
+        </w:numPr>
         <w:bidi w:val="0"/>
         <w:rPr>
           <w:b/>
@@ -195,12 +256,44 @@
           <w:sz w:val="24"/>
           <w:szCs w:val="24"/>
         </w:rPr>
-        <w:t>Provides an interface enables us to compare output and results of programs, after running them on each of the engines.</w:t>
-      </w:r>
-    </w:p>
-    <w:p>
-      <w:pPr>
-        <w:pStyle w:val="a3"/>
+        <w:t xml:space="preserve">Provides an interface </w:t>
+      </w:r>
+      <w:r>
+        <w:rPr>
+          <w:sz w:val="24"/>
+          <w:szCs w:val="24"/>
+        </w:rPr>
+        <w:t xml:space="preserve">that </w:t>
+      </w:r>
+      <w:r>
+        <w:rPr>
+          <w:sz w:val="24"/>
+          <w:szCs w:val="24"/>
+        </w:rPr>
+        <w:t>enable</w:t>
+      </w:r>
+      <w:r>
+        <w:rPr>
+          <w:sz w:val="24"/>
+          <w:szCs w:val="24"/>
+        </w:rPr>
+        <w:t>s</w:t>
+      </w:r>
+      <w:r>
+        <w:rPr>
+          <w:sz w:val="24"/>
+          <w:szCs w:val="24"/>
+        </w:rPr>
+        <w:t xml:space="preserve"> us to compare output and results of programs, after running them on each of the engines.</w:t>
+      </w:r>
+    </w:p>
+    <w:p>
+      <w:pPr>
+        <w:pStyle w:val="a3"/>
+        <w:numPr>
+          <w:ilvl w:val="0"/>
+          <w:numId w:val="2"/>
+        </w:numPr>
         <w:bidi w:val="0"/>
         <w:rPr>
           <w:rFonts w:cs="Consolas"/>
@@ -298,7 +391,14 @@
           <w:sz w:val="24"/>
           <w:szCs w:val="24"/>
         </w:rPr>
-        <w:t>javascript programs.</w:t>
+        <w:t>JavaScript</w:t>
+      </w:r>
+      <w:r>
+        <w:rPr>
+          <w:sz w:val="24"/>
+          <w:szCs w:val="24"/>
+        </w:rPr>
+        <w:t xml:space="preserve"> programs.</w:t>
       </w:r>
     </w:p>
     <w:p>
@@ -325,6 +425,10 @@
     <w:p>
       <w:pPr>
         <w:pStyle w:val="a3"/>
+        <w:numPr>
+          <w:ilvl w:val="0"/>
+          <w:numId w:val="3"/>
+        </w:numPr>
         <w:bidi w:val="0"/>
         <w:rPr>
           <w:sz w:val="24"/>
@@ -345,12 +449,44 @@
           <w:sz w:val="24"/>
           <w:szCs w:val="24"/>
         </w:rPr>
-        <w:t>enum for different api functions available in the generated javascript program (these functions are injected to the beginning of each program).</w:t>
-      </w:r>
-    </w:p>
-    <w:p>
-      <w:pPr>
-        <w:pStyle w:val="a3"/>
+        <w:t xml:space="preserve">enum for different </w:t>
+      </w:r>
+      <w:r>
+        <w:rPr>
+          <w:sz w:val="24"/>
+          <w:szCs w:val="24"/>
+        </w:rPr>
+        <w:t>API</w:t>
+      </w:r>
+      <w:r>
+        <w:rPr>
+          <w:sz w:val="24"/>
+          <w:szCs w:val="24"/>
+        </w:rPr>
+        <w:t xml:space="preserve"> functions available in the generated </w:t>
+      </w:r>
+      <w:r>
+        <w:rPr>
+          <w:sz w:val="24"/>
+          <w:szCs w:val="24"/>
+        </w:rPr>
+        <w:t>JavaScript</w:t>
+      </w:r>
+      <w:r>
+        <w:rPr>
+          <w:sz w:val="24"/>
+          <w:szCs w:val="24"/>
+        </w:rPr>
+        <w:t xml:space="preserve"> program (these functions are injected to the beginning of each program).</w:t>
+      </w:r>
+    </w:p>
+    <w:p>
+      <w:pPr>
+        <w:pStyle w:val="a3"/>
+        <w:numPr>
+          <w:ilvl w:val="0"/>
+          <w:numId w:val="3"/>
+        </w:numPr>
         <w:bidi w:val="0"/>
         <w:rPr>
           <w:sz w:val="24"/>
@@ -384,6 +520,10 @@
     <w:p>
       <w:pPr>
         <w:pStyle w:val="a3"/>
+        <w:numPr>
+          <w:ilvl w:val="0"/>
+          <w:numId w:val="3"/>
+        </w:numPr>
         <w:bidi w:val="0"/>
         <w:rPr>
           <w:sz w:val="24"/>
@@ -410,6 +550,10 @@
     <w:p>
       <w:pPr>
         <w:pStyle w:val="a3"/>
+        <w:numPr>
+          <w:ilvl w:val="0"/>
+          <w:numId w:val="3"/>
+        </w:numPr>
         <w:bidi w:val="0"/>
         <w:rPr>
           <w:sz w:val="24"/>
@@ -430,12 +574,65 @@
           <w:sz w:val="24"/>
           <w:szCs w:val="24"/>
         </w:rPr>
-        <w:t>Geneates a Javascript program. The generation is recursive. Each JST (javascript AST) node has it's own 'create' function in the generator. Each such function generates the specific node according to the statistical model defined by the configuration file.</w:t>
-      </w:r>
-    </w:p>
-    <w:p>
-      <w:pPr>
-        <w:pStyle w:val="a3"/>
+        <w:t>Generates</w:t>
+      </w:r>
+      <w:r>
+        <w:rPr>
+          <w:sz w:val="24"/>
+          <w:szCs w:val="24"/>
+        </w:rPr>
+        <w:t xml:space="preserve"> a </w:t>
+      </w:r>
+      <w:r>
+        <w:rPr>
+          <w:sz w:val="24"/>
+          <w:szCs w:val="24"/>
+        </w:rPr>
+        <w:t>JavaScript</w:t>
+      </w:r>
+      <w:r>
+        <w:rPr>
+          <w:sz w:val="24"/>
+          <w:szCs w:val="24"/>
+        </w:rPr>
+        <w:t xml:space="preserve"> program. The generation is recursive. Each JST (</w:t>
+      </w:r>
+      <w:r>
+        <w:rPr>
+          <w:sz w:val="24"/>
+          <w:szCs w:val="24"/>
+        </w:rPr>
+        <w:t>JavaScript</w:t>
+      </w:r>
+      <w:r>
+        <w:rPr>
+          <w:sz w:val="24"/>
+          <w:szCs w:val="24"/>
+        </w:rPr>
+        <w:t xml:space="preserve"> AST) node has </w:t>
+      </w:r>
+      <w:r>
+        <w:rPr>
+          <w:sz w:val="24"/>
+          <w:szCs w:val="24"/>
+        </w:rPr>
+        <w:t>its</w:t>
+      </w:r>
+      <w:r>
+        <w:rPr>
+          <w:sz w:val="24"/>
+          <w:szCs w:val="24"/>
+        </w:rPr>
+        <w:t xml:space="preserve"> own 'create' function in the generator. Each such function generates the specific node according to the statistical model defined by the configuration file.</w:t>
+      </w:r>
+    </w:p>
+    <w:p>
+      <w:pPr>
+        <w:pStyle w:val="a3"/>
+        <w:numPr>
+          <w:ilvl w:val="0"/>
+          <w:numId w:val="3"/>
+        </w:numPr>
         <w:bidi w:val="0"/>
         <w:rPr>
           <w:sz w:val="24"/>
@@ -498,6 +695,10 @@
     <w:p>
       <w:pPr>
         <w:pStyle w:val="a3"/>
+        <w:numPr>
+          <w:ilvl w:val="0"/>
+          <w:numId w:val="4"/>
+        </w:numPr>
         <w:bidi w:val="0"/>
         <w:rPr>
           <w:sz w:val="24"/>
@@ -524,6 +725,10 @@
     <w:p>
       <w:pPr>
         <w:pStyle w:val="a3"/>
+        <w:numPr>
+          <w:ilvl w:val="0"/>
+          <w:numId w:val="4"/>
+        </w:numPr>
         <w:bidi w:val="0"/>
         <w:rPr>
           <w:sz w:val="24"/>
@@ -544,12 +749,30 @@
           <w:sz w:val="24"/>
           <w:szCs w:val="24"/>
         </w:rPr>
-        <w:t>createParams is an abstract class, and each of the other *Params classes extends it. Each such class defines a parameter provided for a specific creation function in the generator. For example, IdentifierParams is provided as a parameter for the CreateIdentifier functions within the generator.</w:t>
-      </w:r>
-    </w:p>
-    <w:p>
-      <w:pPr>
-        <w:pStyle w:val="a3"/>
+        <w:t xml:space="preserve">createParams is an abstract </w:t>
+      </w:r>
+      <w:r>
+        <w:rPr>
+          <w:sz w:val="24"/>
+          <w:szCs w:val="24"/>
+        </w:rPr>
+        <w:t>class</w:t>
+      </w:r>
+      <w:r>
+        <w:rPr>
+          <w:sz w:val="24"/>
+          <w:szCs w:val="24"/>
+        </w:rPr>
+        <w:t xml:space="preserve"> and each of the other *Params classes extends it. Each such class defines a parameter provided for a specific creation function in the generator. For example, IdentifierParams is provided as a parameter for the CreateIdentifier functions within the generator.</w:t>
+      </w:r>
+    </w:p>
+    <w:p>
+      <w:pPr>
+        <w:pStyle w:val="a3"/>
+        <w:numPr>
+          <w:ilvl w:val="0"/>
+          <w:numId w:val="4"/>
+        </w:numPr>
         <w:bidi w:val="0"/>
         <w:rPr>
           <w:sz w:val="24"/>
@@ -618,7 +841,21 @@
           <w:sz w:val="24"/>
           <w:szCs w:val="24"/>
         </w:rPr>
-        <w:t xml:space="preserve">This package defines the Abstract Syntax Tree of the partially javascript language this tool generated programs of. </w:t>
+        <w:t xml:space="preserve">This package defines the Abstract Syntax Tree of the partially </w:t>
+      </w:r>
+      <w:r>
+        <w:rPr>
+          <w:sz w:val="24"/>
+          <w:szCs w:val="24"/>
+        </w:rPr>
+        <w:t>JavaScript</w:t>
+      </w:r>
+      <w:r>
+        <w:rPr>
+          <w:sz w:val="24"/>
+          <w:szCs w:val="24"/>
+        </w:rPr>
+        <w:t xml:space="preserve"> language this tool generated programs of. </w:t>
       </w:r>
     </w:p>
     <w:p>
@@ -657,19 +894,8 @@
           <w:szCs w:val="24"/>
           <w:u w:val="single"/>
         </w:rPr>
-        <w:lastRenderedPageBreak/>
         <w:t xml:space="preserve">The AST hierarchy </w:t>
       </w:r>
-    </w:p>
-    <w:p>
-      <w:pPr>
-        <w:pStyle w:val="a3"/>
-        <w:bidi w:val="0"/>
-        <w:rPr>
-          <w:sz w:val="24"/>
-          <w:szCs w:val="24"/>
-        </w:rPr>
-      </w:pPr>
     </w:p>
     <w:p>
       <w:pPr>
@@ -704,7 +930,7 @@
             <v:path o:extrusionok="f" gradientshapeok="t" o:connecttype="rect"/>
             <o:lock v:ext="edit" aspectratio="t"/>
           </v:shapetype>
-          <v:shape id="_x0000_s1026" type="#_x0000_t75" style="position:absolute;margin-left:-11.3pt;margin-top:.15pt;width:415pt;height:330.1pt;z-index:-251657216;mso-position-horizontal-relative:text;mso-position-vertical-relative:text">
+          <v:shape id="_x0000_s1026" type="#_x0000_t75" style="position:absolute;margin-left:-11.3pt;margin-top:.15pt;width:415pt;height:330.1pt;z-index:-251658752;mso-position-horizontal-relative:text;mso-position-vertical-relative:text">
             <v:imagedata r:id="rId5" o:title="Untitled"/>
           </v:shape>
         </w:pict>
@@ -946,12 +1172,40 @@
           <w:szCs w:val="24"/>
           <w:u w:val="single"/>
         </w:rPr>
-        <w:t>other files:</w:t>
-      </w:r>
-    </w:p>
-    <w:p>
-      <w:pPr>
-        <w:pStyle w:val="a3"/>
+        <w:t>Other</w:t>
+      </w:r>
+      <w:r>
+        <w:rPr>
+          <w:sz w:val="24"/>
+          <w:szCs w:val="24"/>
+          <w:u w:val="single"/>
+        </w:rPr>
+        <w:t xml:space="preserve"> </w:t>
+      </w:r>
+      <w:r>
+        <w:rPr>
+          <w:sz w:val="24"/>
+          <w:szCs w:val="24"/>
+          <w:u w:val="single"/>
+        </w:rPr>
+        <w:t>classes</w:t>
+      </w:r>
+      <w:r>
+        <w:rPr>
+          <w:sz w:val="24"/>
+          <w:szCs w:val="24"/>
+          <w:u w:val="single"/>
+        </w:rPr>
+        <w:t>:</w:t>
+      </w:r>
+    </w:p>
+    <w:p>
+      <w:pPr>
+        <w:pStyle w:val="a3"/>
+        <w:numPr>
+          <w:ilvl w:val="0"/>
+          <w:numId w:val="5"/>
+        </w:numPr>
         <w:bidi w:val="0"/>
         <w:rPr>
           <w:sz w:val="24"/>
@@ -996,6 +1250,10 @@
     <w:p>
       <w:pPr>
         <w:pStyle w:val="a3"/>
+        <w:numPr>
+          <w:ilvl w:val="0"/>
+          <w:numId w:val="5"/>
+        </w:numPr>
         <w:bidi w:val="0"/>
         <w:rPr>
           <w:sz w:val="24"/>
@@ -1022,6 +1280,10 @@
     <w:p>
       <w:pPr>
         <w:pStyle w:val="a3"/>
+        <w:numPr>
+          <w:ilvl w:val="0"/>
+          <w:numId w:val="5"/>
+        </w:numPr>
         <w:bidi w:val="0"/>
         <w:rPr>
           <w:sz w:val="24"/>
@@ -1081,6 +1343,10 @@
     <w:p>
       <w:pPr>
         <w:pStyle w:val="a3"/>
+        <w:numPr>
+          <w:ilvl w:val="0"/>
+          <w:numId w:val="6"/>
+        </w:numPr>
         <w:bidi w:val="0"/>
         <w:rPr>
           <w:sz w:val="24"/>
@@ -1107,6 +1373,10 @@
     <w:p>
       <w:pPr>
         <w:pStyle w:val="a3"/>
+        <w:numPr>
+          <w:ilvl w:val="0"/>
+          <w:numId w:val="6"/>
+        </w:numPr>
         <w:bidi w:val="0"/>
         <w:rPr>
           <w:sz w:val="24"/>
@@ -1166,6 +1436,10 @@
     <w:p>
       <w:pPr>
         <w:pStyle w:val="a3"/>
+        <w:numPr>
+          <w:ilvl w:val="0"/>
+          <w:numId w:val="7"/>
+        </w:numPr>
         <w:bidi w:val="0"/>
         <w:rPr>
           <w:sz w:val="24"/>
@@ -1192,8 +1466,14 @@
     <w:p>
       <w:pPr>
         <w:pStyle w:val="a3"/>
-        <w:bidi w:val="0"/>
-        <w:rPr>
+        <w:numPr>
+          <w:ilvl w:val="0"/>
+          <w:numId w:val="7"/>
+        </w:numPr>
+        <w:bidi w:val="0"/>
+        <w:rPr>
+          <w:b/>
+          <w:bCs/>
           <w:sz w:val="24"/>
           <w:szCs w:val="24"/>
         </w:rPr>
@@ -1209,6 +1489,8 @@
       </w:r>
       <w:r>
         <w:rPr>
+          <w:b/>
+          <w:bCs/>
           <w:sz w:val="24"/>
           <w:szCs w:val="24"/>
         </w:rPr>
@@ -1217,46 +1499,119 @@
     </w:p>
     <w:p>
       <w:pPr>
+        <w:pStyle w:val="a3"/>
+        <w:numPr>
+          <w:ilvl w:val="0"/>
+          <w:numId w:val="7"/>
+        </w:numPr>
+        <w:bidi w:val="0"/>
+        <w:rPr>
+          <w:b/>
+          <w:bCs/>
+          <w:sz w:val="24"/>
+          <w:szCs w:val="24"/>
+        </w:rPr>
+      </w:pPr>
+      <w:r>
+        <w:rPr>
+          <w:b/>
+          <w:bCs/>
+          <w:sz w:val="24"/>
+          <w:szCs w:val="24"/>
+        </w:rPr>
+        <w:t>StdRandom</w:t>
+      </w:r>
+      <w:r>
+        <w:rPr>
+          <w:b/>
+          <w:bCs/>
+          <w:sz w:val="24"/>
+          <w:szCs w:val="24"/>
+        </w:rPr>
+        <w:t xml:space="preserve"> - </w:t>
+      </w:r>
+      <w:r>
+        <w:rPr>
+          <w:b/>
+          <w:bCs/>
+          <w:sz w:val="24"/>
+          <w:szCs w:val="24"/>
+        </w:rPr>
+        <w:t>provides methods for</w:t>
+      </w:r>
+      <w:r>
+        <w:rPr>
+          <w:sz w:val="24"/>
+          <w:szCs w:val="24"/>
+        </w:rPr>
+        <w:t xml:space="preserve"> generating random number from various distributions.</w:t>
+      </w:r>
+    </w:p>
+    <w:p>
+      <w:pPr>
+        <w:pStyle w:val="a4"/>
+        <w:numPr>
+          <w:ilvl w:val="0"/>
+          <w:numId w:val="7"/>
+        </w:numPr>
         <w:autoSpaceDE w:val="0"/>
         <w:autoSpaceDN w:val="0"/>
         <w:bidi w:val="0"/>
         <w:adjustRightInd w:val="0"/>
         <w:spacing w:after="0" w:line="240" w:lineRule="auto"/>
         <w:rPr>
-          <w:rFonts w:ascii="Consolas" w:hAnsi="Consolas" w:cs="Consolas"/>
-          <w:color w:val="3F5FBF"/>
-          <w:sz w:val="20"/>
-          <w:szCs w:val="20"/>
-        </w:rPr>
-      </w:pPr>
-      <w:r>
-        <w:rPr>
-          <w:b/>
-          <w:bCs/>
-          <w:sz w:val="24"/>
-          <w:szCs w:val="24"/>
-        </w:rPr>
-        <w:t>StdRandom</w:t>
-      </w:r>
-      <w:r>
-        <w:rPr>
-          <w:b/>
-          <w:bCs/>
-          <w:sz w:val="24"/>
-          <w:szCs w:val="24"/>
-        </w:rPr>
-        <w:t xml:space="preserve"> – </w:t>
-      </w:r>
-      <w:r>
-        <w:rPr>
-          <w:sz w:val="24"/>
-          <w:szCs w:val="24"/>
-        </w:rPr>
-        <w:t>provides methods for generating random number from various distributions.</w:t>
-      </w:r>
-    </w:p>
-    <w:p>
-      <w:pPr>
+          <w:rFonts w:cs="Consolas"/>
+          <w:color w:val="000000" w:themeColor="text1"/>
+          <w:sz w:val="24"/>
+          <w:szCs w:val="24"/>
+        </w:rPr>
+      </w:pPr>
+      <w:r>
+        <w:rPr>
+          <w:rFonts w:cs="Consolas"/>
+          <w:b/>
+          <w:bCs/>
+          <w:color w:val="000000" w:themeColor="text1"/>
+          <w:sz w:val="24"/>
+          <w:szCs w:val="24"/>
+        </w:rPr>
+        <w:t xml:space="preserve">StringCounter – </w:t>
+      </w:r>
+      <w:r>
+        <w:rPr>
+          <w:rFonts w:cs="Consolas"/>
+          <w:color w:val="000000" w:themeColor="text1"/>
+          <w:sz w:val="24"/>
+          <w:szCs w:val="24"/>
+        </w:rPr>
+        <w:t>manages the counted variables generated in the program (v1, v2,</w:t>
+      </w:r>
+      <w:r>
+        <w:rPr>
+          <w:rFonts w:cs="Consolas"/>
+          <w:color w:val="000000" w:themeColor="text1"/>
+          <w:sz w:val="24"/>
+          <w:szCs w:val="24"/>
+        </w:rPr>
+        <w:t xml:space="preserve"> </w:t>
+      </w:r>
+      <w:r>
+        <w:rPr>
+          <w:rFonts w:cs="Consolas"/>
+          <w:color w:val="000000" w:themeColor="text1"/>
+          <w:sz w:val="24"/>
+          <w:szCs w:val="24"/>
+        </w:rPr>
+        <w:t>…)</w:t>
+      </w:r>
+    </w:p>
+    <w:p>
+      <w:pPr>
+        <w:pStyle w:val="a4"/>
+        <w:numPr>
+          <w:ilvl w:val="0"/>
+          <w:numId w:val="7"/>
+        </w:numPr>
         <w:autoSpaceDE w:val="0"/>
         <w:autoSpaceDN w:val="0"/>
         <w:bidi w:val="0"/>
@@ -1278,7 +1633,7 @@
           <w:sz w:val="24"/>
           <w:szCs w:val="24"/>
         </w:rPr>
-        <w:t xml:space="preserve">StringCounter – </w:t>
+        <w:t xml:space="preserve">ThreeVal – </w:t>
       </w:r>
       <w:r>
         <w:rPr>
@@ -1287,11 +1642,16 @@
           <w:sz w:val="24"/>
           <w:szCs w:val="24"/>
         </w:rPr>
-        <w:t>manages the counted variables generated in the program (v1, v2,…)</w:t>
-      </w:r>
-    </w:p>
-    <w:p>
-      <w:pPr>
+        <w:t>a three value enum (true, false, undefined) used by the generator.</w:t>
+      </w:r>
+    </w:p>
+    <w:p>
+      <w:pPr>
+        <w:pStyle w:val="a4"/>
+        <w:numPr>
+          <w:ilvl w:val="0"/>
+          <w:numId w:val="7"/>
+        </w:numPr>
         <w:autoSpaceDE w:val="0"/>
         <w:autoSpaceDN w:val="0"/>
         <w:bidi w:val="0"/>
@@ -1313,7 +1673,7 @@
           <w:sz w:val="24"/>
           <w:szCs w:val="24"/>
         </w:rPr>
-        <w:t xml:space="preserve">ThreeVal – </w:t>
+        <w:t>TimerRunner</w:t>
       </w:r>
       <w:r>
         <w:rPr>
@@ -1322,35 +1682,7 @@
           <w:sz w:val="24"/>
           <w:szCs w:val="24"/>
         </w:rPr>
-        <w:t>a three value enum (true, false, undefined) used by the generator.</w:t>
-      </w:r>
-    </w:p>
-    <w:p>
-      <w:pPr>
-        <w:autoSpaceDE w:val="0"/>
-        <w:autoSpaceDN w:val="0"/>
-        <w:bidi w:val="0"/>
-        <w:adjustRightInd w:val="0"/>
-        <w:spacing w:after="0" w:line="240" w:lineRule="auto"/>
-        <w:rPr>
-          <w:rFonts w:cs="Consolas"/>
-          <w:b/>
-          <w:bCs/>
-          <w:color w:val="FF0000"/>
-          <w:sz w:val="24"/>
-          <w:szCs w:val="24"/>
-        </w:rPr>
-      </w:pPr>
-      <w:r>
-        <w:rPr>
-          <w:rFonts w:cs="Consolas"/>
-          <w:b/>
-          <w:bCs/>
-          <w:color w:val="FF0000"/>
-          <w:sz w:val="24"/>
-          <w:szCs w:val="24"/>
-        </w:rPr>
-        <w:t>TimerRunner</w:t>
+        <w:t xml:space="preserve"> – capable of measure execution time for a given task. Used when running JavaScript file over specific engine to get its runtime.</w:t>
       </w:r>
     </w:p>
     <w:p>
@@ -1424,8 +1756,27 @@
           <w:szCs w:val="40"/>
           <w:u w:val="single"/>
         </w:rPr>
-        <w:lastRenderedPageBreak/>
-        <w:t>Folders Within Resources</w:t>
+        <w:t xml:space="preserve">Folders </w:t>
+      </w:r>
+      <w:r>
+        <w:rPr>
+          <w:b/>
+          <w:bCs/>
+          <w:sz w:val="40"/>
+          <w:szCs w:val="40"/>
+          <w:u w:val="single"/>
+        </w:rPr>
+        <w:t>within</w:t>
+      </w:r>
+      <w:r>
+        <w:rPr>
+          <w:b/>
+          <w:bCs/>
+          <w:sz w:val="40"/>
+          <w:szCs w:val="40"/>
+          <w:u w:val="single"/>
+        </w:rPr>
+        <w:t xml:space="preserve"> Resources</w:t>
       </w:r>
     </w:p>
     <w:p>
@@ -1451,7 +1802,21 @@
           <w:sz w:val="24"/>
           <w:szCs w:val="24"/>
         </w:rPr>
-        <w:t xml:space="preserve">this file defines the statistical model which the generator will use to create programs. </w:t>
+        <w:t xml:space="preserve">this file defines the statistical </w:t>
+      </w:r>
+      <w:r>
+        <w:rPr>
+          <w:sz w:val="24"/>
+          <w:szCs w:val="24"/>
+        </w:rPr>
+        <w:t>model, which</w:t>
+      </w:r>
+      <w:r>
+        <w:rPr>
+          <w:sz w:val="24"/>
+          <w:szCs w:val="24"/>
+        </w:rPr>
+        <w:t xml:space="preserve"> the generator will use to create programs. </w:t>
       </w:r>
     </w:p>
     <w:p>
@@ -1490,7 +1855,7 @@
         <w:pStyle w:val="a3"/>
         <w:numPr>
           <w:ilvl w:val="0"/>
-          <w:numId w:val="1"/>
+          <w:numId w:val="8"/>
         </w:numPr>
         <w:bidi w:val="0"/>
         <w:rPr>
@@ -1522,7 +1887,7 @@
         <w:pStyle w:val="a3"/>
         <w:numPr>
           <w:ilvl w:val="0"/>
-          <w:numId w:val="1"/>
+          <w:numId w:val="8"/>
         </w:numPr>
         <w:bidi w:val="0"/>
         <w:rPr>
@@ -1548,19 +1913,15 @@
         </w:rPr>
         <w:t>this file will be injected to the file, as is, before writing the generated program to it. It enables us to create and object (named as '$'), provides some api functions, for disabling some known bugs (or even differences) on different engines. For example, some engines support the 'print' function, while others support the 'console.log' function (both functions prints to the output stream).</w:t>
       </w:r>
-    </w:p>
-    <w:p>
-      <w:pPr>
-        <w:pStyle w:val="a3"/>
-        <w:bidi w:val="0"/>
-        <w:ind w:left="1080"/>
-        <w:rPr>
-          <w:b/>
-          <w:bCs/>
-          <w:sz w:val="24"/>
-          <w:szCs w:val="24"/>
-        </w:rPr>
-      </w:pPr>
+      <w:r>
+        <w:rPr>
+          <w:b/>
+          <w:bCs/>
+          <w:sz w:val="24"/>
+          <w:szCs w:val="24"/>
+        </w:rPr>
+        <w:t xml:space="preserve"> </w:t>
+      </w:r>
       <w:r>
         <w:rPr>
           <w:sz w:val="24"/>
@@ -1575,8 +1936,6 @@
         </w:rPr>
         <w:t>the pre-written print function. This function gives the same result on different engines.</w:t>
       </w:r>
-      <w:bookmarkStart w:id="0" w:name="_GoBack"/>
-      <w:bookmarkEnd w:id="0"/>
     </w:p>
     <w:p>
       <w:pPr>
@@ -1721,8 +2080,820 @@
       </w:rPr>
     </w:lvl>
   </w:abstractNum>
+  <w:abstractNum w:abstractNumId="1" w15:restartNumberingAfterBreak="0">
+    <w:nsid w:val="1A0B3C50"/>
+    <w:multiLevelType w:val="hybridMultilevel"/>
+    <w:tmpl w:val="36E2D3C6"/>
+    <w:lvl w:ilvl="0" w:tplc="04090001">
+      <w:start w:val="1"/>
+      <w:numFmt w:val="bullet"/>
+      <w:lvlText w:val=""/>
+      <w:lvlJc w:val="left"/>
+      <w:pPr>
+        <w:ind w:left="360" w:hanging="360"/>
+      </w:pPr>
+      <w:rPr>
+        <w:rFonts w:ascii="Symbol" w:hAnsi="Symbol" w:hint="default"/>
+      </w:rPr>
+    </w:lvl>
+    <w:lvl w:ilvl="1" w:tplc="04090003" w:tentative="1">
+      <w:start w:val="1"/>
+      <w:numFmt w:val="bullet"/>
+      <w:lvlText w:val="o"/>
+      <w:lvlJc w:val="left"/>
+      <w:pPr>
+        <w:ind w:left="1080" w:hanging="360"/>
+      </w:pPr>
+      <w:rPr>
+        <w:rFonts w:ascii="Courier New" w:hAnsi="Courier New" w:cs="Courier New" w:hint="default"/>
+      </w:rPr>
+    </w:lvl>
+    <w:lvl w:ilvl="2" w:tplc="04090005" w:tentative="1">
+      <w:start w:val="1"/>
+      <w:numFmt w:val="bullet"/>
+      <w:lvlText w:val=""/>
+      <w:lvlJc w:val="left"/>
+      <w:pPr>
+        <w:ind w:left="1800" w:hanging="360"/>
+      </w:pPr>
+      <w:rPr>
+        <w:rFonts w:ascii="Wingdings" w:hAnsi="Wingdings" w:hint="default"/>
+      </w:rPr>
+    </w:lvl>
+    <w:lvl w:ilvl="3" w:tplc="04090001" w:tentative="1">
+      <w:start w:val="1"/>
+      <w:numFmt w:val="bullet"/>
+      <w:lvlText w:val=""/>
+      <w:lvlJc w:val="left"/>
+      <w:pPr>
+        <w:ind w:left="2520" w:hanging="360"/>
+      </w:pPr>
+      <w:rPr>
+        <w:rFonts w:ascii="Symbol" w:hAnsi="Symbol" w:hint="default"/>
+      </w:rPr>
+    </w:lvl>
+    <w:lvl w:ilvl="4" w:tplc="04090003" w:tentative="1">
+      <w:start w:val="1"/>
+      <w:numFmt w:val="bullet"/>
+      <w:lvlText w:val="o"/>
+      <w:lvlJc w:val="left"/>
+      <w:pPr>
+        <w:ind w:left="3240" w:hanging="360"/>
+      </w:pPr>
+      <w:rPr>
+        <w:rFonts w:ascii="Courier New" w:hAnsi="Courier New" w:cs="Courier New" w:hint="default"/>
+      </w:rPr>
+    </w:lvl>
+    <w:lvl w:ilvl="5" w:tplc="04090005" w:tentative="1">
+      <w:start w:val="1"/>
+      <w:numFmt w:val="bullet"/>
+      <w:lvlText w:val=""/>
+      <w:lvlJc w:val="left"/>
+      <w:pPr>
+        <w:ind w:left="3960" w:hanging="360"/>
+      </w:pPr>
+      <w:rPr>
+        <w:rFonts w:ascii="Wingdings" w:hAnsi="Wingdings" w:hint="default"/>
+      </w:rPr>
+    </w:lvl>
+    <w:lvl w:ilvl="6" w:tplc="04090001" w:tentative="1">
+      <w:start w:val="1"/>
+      <w:numFmt w:val="bullet"/>
+      <w:lvlText w:val=""/>
+      <w:lvlJc w:val="left"/>
+      <w:pPr>
+        <w:ind w:left="4680" w:hanging="360"/>
+      </w:pPr>
+      <w:rPr>
+        <w:rFonts w:ascii="Symbol" w:hAnsi="Symbol" w:hint="default"/>
+      </w:rPr>
+    </w:lvl>
+    <w:lvl w:ilvl="7" w:tplc="04090003" w:tentative="1">
+      <w:start w:val="1"/>
+      <w:numFmt w:val="bullet"/>
+      <w:lvlText w:val="o"/>
+      <w:lvlJc w:val="left"/>
+      <w:pPr>
+        <w:ind w:left="5400" w:hanging="360"/>
+      </w:pPr>
+      <w:rPr>
+        <w:rFonts w:ascii="Courier New" w:hAnsi="Courier New" w:cs="Courier New" w:hint="default"/>
+      </w:rPr>
+    </w:lvl>
+    <w:lvl w:ilvl="8" w:tplc="04090005" w:tentative="1">
+      <w:start w:val="1"/>
+      <w:numFmt w:val="bullet"/>
+      <w:lvlText w:val=""/>
+      <w:lvlJc w:val="left"/>
+      <w:pPr>
+        <w:ind w:left="6120" w:hanging="360"/>
+      </w:pPr>
+      <w:rPr>
+        <w:rFonts w:ascii="Wingdings" w:hAnsi="Wingdings" w:hint="default"/>
+      </w:rPr>
+    </w:lvl>
+  </w:abstractNum>
+  <w:abstractNum w:abstractNumId="2" w15:restartNumberingAfterBreak="0">
+    <w:nsid w:val="2BAC1E88"/>
+    <w:multiLevelType w:val="hybridMultilevel"/>
+    <w:tmpl w:val="20768F5A"/>
+    <w:lvl w:ilvl="0" w:tplc="04090001">
+      <w:start w:val="1"/>
+      <w:numFmt w:val="bullet"/>
+      <w:lvlText w:val=""/>
+      <w:lvlJc w:val="left"/>
+      <w:pPr>
+        <w:ind w:left="360" w:hanging="360"/>
+      </w:pPr>
+      <w:rPr>
+        <w:rFonts w:ascii="Symbol" w:hAnsi="Symbol" w:hint="default"/>
+      </w:rPr>
+    </w:lvl>
+    <w:lvl w:ilvl="1" w:tplc="04090003">
+      <w:start w:val="1"/>
+      <w:numFmt w:val="bullet"/>
+      <w:lvlText w:val="o"/>
+      <w:lvlJc w:val="left"/>
+      <w:pPr>
+        <w:ind w:left="1080" w:hanging="360"/>
+      </w:pPr>
+      <w:rPr>
+        <w:rFonts w:ascii="Courier New" w:hAnsi="Courier New" w:cs="Courier New" w:hint="default"/>
+      </w:rPr>
+    </w:lvl>
+    <w:lvl w:ilvl="2" w:tplc="04090005" w:tentative="1">
+      <w:start w:val="1"/>
+      <w:numFmt w:val="bullet"/>
+      <w:lvlText w:val=""/>
+      <w:lvlJc w:val="left"/>
+      <w:pPr>
+        <w:ind w:left="1800" w:hanging="360"/>
+      </w:pPr>
+      <w:rPr>
+        <w:rFonts w:ascii="Wingdings" w:hAnsi="Wingdings" w:hint="default"/>
+      </w:rPr>
+    </w:lvl>
+    <w:lvl w:ilvl="3" w:tplc="04090001" w:tentative="1">
+      <w:start w:val="1"/>
+      <w:numFmt w:val="bullet"/>
+      <w:lvlText w:val=""/>
+      <w:lvlJc w:val="left"/>
+      <w:pPr>
+        <w:ind w:left="2520" w:hanging="360"/>
+      </w:pPr>
+      <w:rPr>
+        <w:rFonts w:ascii="Symbol" w:hAnsi="Symbol" w:hint="default"/>
+      </w:rPr>
+    </w:lvl>
+    <w:lvl w:ilvl="4" w:tplc="04090003" w:tentative="1">
+      <w:start w:val="1"/>
+      <w:numFmt w:val="bullet"/>
+      <w:lvlText w:val="o"/>
+      <w:lvlJc w:val="left"/>
+      <w:pPr>
+        <w:ind w:left="3240" w:hanging="360"/>
+      </w:pPr>
+      <w:rPr>
+        <w:rFonts w:ascii="Courier New" w:hAnsi="Courier New" w:cs="Courier New" w:hint="default"/>
+      </w:rPr>
+    </w:lvl>
+    <w:lvl w:ilvl="5" w:tplc="04090005" w:tentative="1">
+      <w:start w:val="1"/>
+      <w:numFmt w:val="bullet"/>
+      <w:lvlText w:val=""/>
+      <w:lvlJc w:val="left"/>
+      <w:pPr>
+        <w:ind w:left="3960" w:hanging="360"/>
+      </w:pPr>
+      <w:rPr>
+        <w:rFonts w:ascii="Wingdings" w:hAnsi="Wingdings" w:hint="default"/>
+      </w:rPr>
+    </w:lvl>
+    <w:lvl w:ilvl="6" w:tplc="04090001" w:tentative="1">
+      <w:start w:val="1"/>
+      <w:numFmt w:val="bullet"/>
+      <w:lvlText w:val=""/>
+      <w:lvlJc w:val="left"/>
+      <w:pPr>
+        <w:ind w:left="4680" w:hanging="360"/>
+      </w:pPr>
+      <w:rPr>
+        <w:rFonts w:ascii="Symbol" w:hAnsi="Symbol" w:hint="default"/>
+      </w:rPr>
+    </w:lvl>
+    <w:lvl w:ilvl="7" w:tplc="04090003" w:tentative="1">
+      <w:start w:val="1"/>
+      <w:numFmt w:val="bullet"/>
+      <w:lvlText w:val="o"/>
+      <w:lvlJc w:val="left"/>
+      <w:pPr>
+        <w:ind w:left="5400" w:hanging="360"/>
+      </w:pPr>
+      <w:rPr>
+        <w:rFonts w:ascii="Courier New" w:hAnsi="Courier New" w:cs="Courier New" w:hint="default"/>
+      </w:rPr>
+    </w:lvl>
+    <w:lvl w:ilvl="8" w:tplc="04090005" w:tentative="1">
+      <w:start w:val="1"/>
+      <w:numFmt w:val="bullet"/>
+      <w:lvlText w:val=""/>
+      <w:lvlJc w:val="left"/>
+      <w:pPr>
+        <w:ind w:left="6120" w:hanging="360"/>
+      </w:pPr>
+      <w:rPr>
+        <w:rFonts w:ascii="Wingdings" w:hAnsi="Wingdings" w:hint="default"/>
+      </w:rPr>
+    </w:lvl>
+  </w:abstractNum>
+  <w:abstractNum w:abstractNumId="3" w15:restartNumberingAfterBreak="0">
+    <w:nsid w:val="3C123386"/>
+    <w:multiLevelType w:val="hybridMultilevel"/>
+    <w:tmpl w:val="ABCA09F0"/>
+    <w:lvl w:ilvl="0" w:tplc="04090001">
+      <w:start w:val="1"/>
+      <w:numFmt w:val="bullet"/>
+      <w:lvlText w:val=""/>
+      <w:lvlJc w:val="left"/>
+      <w:pPr>
+        <w:ind w:left="360" w:hanging="360"/>
+      </w:pPr>
+      <w:rPr>
+        <w:rFonts w:ascii="Symbol" w:hAnsi="Symbol" w:hint="default"/>
+      </w:rPr>
+    </w:lvl>
+    <w:lvl w:ilvl="1" w:tplc="04090003" w:tentative="1">
+      <w:start w:val="1"/>
+      <w:numFmt w:val="bullet"/>
+      <w:lvlText w:val="o"/>
+      <w:lvlJc w:val="left"/>
+      <w:pPr>
+        <w:ind w:left="1080" w:hanging="360"/>
+      </w:pPr>
+      <w:rPr>
+        <w:rFonts w:ascii="Courier New" w:hAnsi="Courier New" w:cs="Courier New" w:hint="default"/>
+      </w:rPr>
+    </w:lvl>
+    <w:lvl w:ilvl="2" w:tplc="04090005" w:tentative="1">
+      <w:start w:val="1"/>
+      <w:numFmt w:val="bullet"/>
+      <w:lvlText w:val=""/>
+      <w:lvlJc w:val="left"/>
+      <w:pPr>
+        <w:ind w:left="1800" w:hanging="360"/>
+      </w:pPr>
+      <w:rPr>
+        <w:rFonts w:ascii="Wingdings" w:hAnsi="Wingdings" w:hint="default"/>
+      </w:rPr>
+    </w:lvl>
+    <w:lvl w:ilvl="3" w:tplc="04090001" w:tentative="1">
+      <w:start w:val="1"/>
+      <w:numFmt w:val="bullet"/>
+      <w:lvlText w:val=""/>
+      <w:lvlJc w:val="left"/>
+      <w:pPr>
+        <w:ind w:left="2520" w:hanging="360"/>
+      </w:pPr>
+      <w:rPr>
+        <w:rFonts w:ascii="Symbol" w:hAnsi="Symbol" w:hint="default"/>
+      </w:rPr>
+    </w:lvl>
+    <w:lvl w:ilvl="4" w:tplc="04090003" w:tentative="1">
+      <w:start w:val="1"/>
+      <w:numFmt w:val="bullet"/>
+      <w:lvlText w:val="o"/>
+      <w:lvlJc w:val="left"/>
+      <w:pPr>
+        <w:ind w:left="3240" w:hanging="360"/>
+      </w:pPr>
+      <w:rPr>
+        <w:rFonts w:ascii="Courier New" w:hAnsi="Courier New" w:cs="Courier New" w:hint="default"/>
+      </w:rPr>
+    </w:lvl>
+    <w:lvl w:ilvl="5" w:tplc="04090005" w:tentative="1">
+      <w:start w:val="1"/>
+      <w:numFmt w:val="bullet"/>
+      <w:lvlText w:val=""/>
+      <w:lvlJc w:val="left"/>
+      <w:pPr>
+        <w:ind w:left="3960" w:hanging="360"/>
+      </w:pPr>
+      <w:rPr>
+        <w:rFonts w:ascii="Wingdings" w:hAnsi="Wingdings" w:hint="default"/>
+      </w:rPr>
+    </w:lvl>
+    <w:lvl w:ilvl="6" w:tplc="04090001" w:tentative="1">
+      <w:start w:val="1"/>
+      <w:numFmt w:val="bullet"/>
+      <w:lvlText w:val=""/>
+      <w:lvlJc w:val="left"/>
+      <w:pPr>
+        <w:ind w:left="4680" w:hanging="360"/>
+      </w:pPr>
+      <w:rPr>
+        <w:rFonts w:ascii="Symbol" w:hAnsi="Symbol" w:hint="default"/>
+      </w:rPr>
+    </w:lvl>
+    <w:lvl w:ilvl="7" w:tplc="04090003" w:tentative="1">
+      <w:start w:val="1"/>
+      <w:numFmt w:val="bullet"/>
+      <w:lvlText w:val="o"/>
+      <w:lvlJc w:val="left"/>
+      <w:pPr>
+        <w:ind w:left="5400" w:hanging="360"/>
+      </w:pPr>
+      <w:rPr>
+        <w:rFonts w:ascii="Courier New" w:hAnsi="Courier New" w:cs="Courier New" w:hint="default"/>
+      </w:rPr>
+    </w:lvl>
+    <w:lvl w:ilvl="8" w:tplc="04090005" w:tentative="1">
+      <w:start w:val="1"/>
+      <w:numFmt w:val="bullet"/>
+      <w:lvlText w:val=""/>
+      <w:lvlJc w:val="left"/>
+      <w:pPr>
+        <w:ind w:left="6120" w:hanging="360"/>
+      </w:pPr>
+      <w:rPr>
+        <w:rFonts w:ascii="Wingdings" w:hAnsi="Wingdings" w:hint="default"/>
+      </w:rPr>
+    </w:lvl>
+  </w:abstractNum>
+  <w:abstractNum w:abstractNumId="4" w15:restartNumberingAfterBreak="0">
+    <w:nsid w:val="4F0546AB"/>
+    <w:multiLevelType w:val="hybridMultilevel"/>
+    <w:tmpl w:val="B3040F58"/>
+    <w:lvl w:ilvl="0" w:tplc="04090001">
+      <w:start w:val="1"/>
+      <w:numFmt w:val="bullet"/>
+      <w:lvlText w:val=""/>
+      <w:lvlJc w:val="left"/>
+      <w:pPr>
+        <w:ind w:left="360" w:hanging="360"/>
+      </w:pPr>
+      <w:rPr>
+        <w:rFonts w:ascii="Symbol" w:hAnsi="Symbol" w:hint="default"/>
+      </w:rPr>
+    </w:lvl>
+    <w:lvl w:ilvl="1" w:tplc="04090003" w:tentative="1">
+      <w:start w:val="1"/>
+      <w:numFmt w:val="bullet"/>
+      <w:lvlText w:val="o"/>
+      <w:lvlJc w:val="left"/>
+      <w:pPr>
+        <w:ind w:left="1080" w:hanging="360"/>
+      </w:pPr>
+      <w:rPr>
+        <w:rFonts w:ascii="Courier New" w:hAnsi="Courier New" w:cs="Courier New" w:hint="default"/>
+      </w:rPr>
+    </w:lvl>
+    <w:lvl w:ilvl="2" w:tplc="04090005" w:tentative="1">
+      <w:start w:val="1"/>
+      <w:numFmt w:val="bullet"/>
+      <w:lvlText w:val=""/>
+      <w:lvlJc w:val="left"/>
+      <w:pPr>
+        <w:ind w:left="1800" w:hanging="360"/>
+      </w:pPr>
+      <w:rPr>
+        <w:rFonts w:ascii="Wingdings" w:hAnsi="Wingdings" w:hint="default"/>
+      </w:rPr>
+    </w:lvl>
+    <w:lvl w:ilvl="3" w:tplc="04090001" w:tentative="1">
+      <w:start w:val="1"/>
+      <w:numFmt w:val="bullet"/>
+      <w:lvlText w:val=""/>
+      <w:lvlJc w:val="left"/>
+      <w:pPr>
+        <w:ind w:left="2520" w:hanging="360"/>
+      </w:pPr>
+      <w:rPr>
+        <w:rFonts w:ascii="Symbol" w:hAnsi="Symbol" w:hint="default"/>
+      </w:rPr>
+    </w:lvl>
+    <w:lvl w:ilvl="4" w:tplc="04090003" w:tentative="1">
+      <w:start w:val="1"/>
+      <w:numFmt w:val="bullet"/>
+      <w:lvlText w:val="o"/>
+      <w:lvlJc w:val="left"/>
+      <w:pPr>
+        <w:ind w:left="3240" w:hanging="360"/>
+      </w:pPr>
+      <w:rPr>
+        <w:rFonts w:ascii="Courier New" w:hAnsi="Courier New" w:cs="Courier New" w:hint="default"/>
+      </w:rPr>
+    </w:lvl>
+    <w:lvl w:ilvl="5" w:tplc="04090005" w:tentative="1">
+      <w:start w:val="1"/>
+      <w:numFmt w:val="bullet"/>
+      <w:lvlText w:val=""/>
+      <w:lvlJc w:val="left"/>
+      <w:pPr>
+        <w:ind w:left="3960" w:hanging="360"/>
+      </w:pPr>
+      <w:rPr>
+        <w:rFonts w:ascii="Wingdings" w:hAnsi="Wingdings" w:hint="default"/>
+      </w:rPr>
+    </w:lvl>
+    <w:lvl w:ilvl="6" w:tplc="04090001" w:tentative="1">
+      <w:start w:val="1"/>
+      <w:numFmt w:val="bullet"/>
+      <w:lvlText w:val=""/>
+      <w:lvlJc w:val="left"/>
+      <w:pPr>
+        <w:ind w:left="4680" w:hanging="360"/>
+      </w:pPr>
+      <w:rPr>
+        <w:rFonts w:ascii="Symbol" w:hAnsi="Symbol" w:hint="default"/>
+      </w:rPr>
+    </w:lvl>
+    <w:lvl w:ilvl="7" w:tplc="04090003" w:tentative="1">
+      <w:start w:val="1"/>
+      <w:numFmt w:val="bullet"/>
+      <w:lvlText w:val="o"/>
+      <w:lvlJc w:val="left"/>
+      <w:pPr>
+        <w:ind w:left="5400" w:hanging="360"/>
+      </w:pPr>
+      <w:rPr>
+        <w:rFonts w:ascii="Courier New" w:hAnsi="Courier New" w:cs="Courier New" w:hint="default"/>
+      </w:rPr>
+    </w:lvl>
+    <w:lvl w:ilvl="8" w:tplc="04090005" w:tentative="1">
+      <w:start w:val="1"/>
+      <w:numFmt w:val="bullet"/>
+      <w:lvlText w:val=""/>
+      <w:lvlJc w:val="left"/>
+      <w:pPr>
+        <w:ind w:left="6120" w:hanging="360"/>
+      </w:pPr>
+      <w:rPr>
+        <w:rFonts w:ascii="Wingdings" w:hAnsi="Wingdings" w:hint="default"/>
+      </w:rPr>
+    </w:lvl>
+  </w:abstractNum>
+  <w:abstractNum w:abstractNumId="5" w15:restartNumberingAfterBreak="0">
+    <w:nsid w:val="7644710E"/>
+    <w:multiLevelType w:val="hybridMultilevel"/>
+    <w:tmpl w:val="DD34B18A"/>
+    <w:lvl w:ilvl="0" w:tplc="04090001">
+      <w:start w:val="1"/>
+      <w:numFmt w:val="bullet"/>
+      <w:lvlText w:val=""/>
+      <w:lvlJc w:val="left"/>
+      <w:pPr>
+        <w:ind w:left="360" w:hanging="360"/>
+      </w:pPr>
+      <w:rPr>
+        <w:rFonts w:ascii="Symbol" w:hAnsi="Symbol" w:hint="default"/>
+      </w:rPr>
+    </w:lvl>
+    <w:lvl w:ilvl="1" w:tplc="04090003" w:tentative="1">
+      <w:start w:val="1"/>
+      <w:numFmt w:val="bullet"/>
+      <w:lvlText w:val="o"/>
+      <w:lvlJc w:val="left"/>
+      <w:pPr>
+        <w:ind w:left="1080" w:hanging="360"/>
+      </w:pPr>
+      <w:rPr>
+        <w:rFonts w:ascii="Courier New" w:hAnsi="Courier New" w:cs="Courier New" w:hint="default"/>
+      </w:rPr>
+    </w:lvl>
+    <w:lvl w:ilvl="2" w:tplc="04090005" w:tentative="1">
+      <w:start w:val="1"/>
+      <w:numFmt w:val="bullet"/>
+      <w:lvlText w:val=""/>
+      <w:lvlJc w:val="left"/>
+      <w:pPr>
+        <w:ind w:left="1800" w:hanging="360"/>
+      </w:pPr>
+      <w:rPr>
+        <w:rFonts w:ascii="Wingdings" w:hAnsi="Wingdings" w:hint="default"/>
+      </w:rPr>
+    </w:lvl>
+    <w:lvl w:ilvl="3" w:tplc="04090001" w:tentative="1">
+      <w:start w:val="1"/>
+      <w:numFmt w:val="bullet"/>
+      <w:lvlText w:val=""/>
+      <w:lvlJc w:val="left"/>
+      <w:pPr>
+        <w:ind w:left="2520" w:hanging="360"/>
+      </w:pPr>
+      <w:rPr>
+        <w:rFonts w:ascii="Symbol" w:hAnsi="Symbol" w:hint="default"/>
+      </w:rPr>
+    </w:lvl>
+    <w:lvl w:ilvl="4" w:tplc="04090003" w:tentative="1">
+      <w:start w:val="1"/>
+      <w:numFmt w:val="bullet"/>
+      <w:lvlText w:val="o"/>
+      <w:lvlJc w:val="left"/>
+      <w:pPr>
+        <w:ind w:left="3240" w:hanging="360"/>
+      </w:pPr>
+      <w:rPr>
+        <w:rFonts w:ascii="Courier New" w:hAnsi="Courier New" w:cs="Courier New" w:hint="default"/>
+      </w:rPr>
+    </w:lvl>
+    <w:lvl w:ilvl="5" w:tplc="04090005" w:tentative="1">
+      <w:start w:val="1"/>
+      <w:numFmt w:val="bullet"/>
+      <w:lvlText w:val=""/>
+      <w:lvlJc w:val="left"/>
+      <w:pPr>
+        <w:ind w:left="3960" w:hanging="360"/>
+      </w:pPr>
+      <w:rPr>
+        <w:rFonts w:ascii="Wingdings" w:hAnsi="Wingdings" w:hint="default"/>
+      </w:rPr>
+    </w:lvl>
+    <w:lvl w:ilvl="6" w:tplc="04090001" w:tentative="1">
+      <w:start w:val="1"/>
+      <w:numFmt w:val="bullet"/>
+      <w:lvlText w:val=""/>
+      <w:lvlJc w:val="left"/>
+      <w:pPr>
+        <w:ind w:left="4680" w:hanging="360"/>
+      </w:pPr>
+      <w:rPr>
+        <w:rFonts w:ascii="Symbol" w:hAnsi="Symbol" w:hint="default"/>
+      </w:rPr>
+    </w:lvl>
+    <w:lvl w:ilvl="7" w:tplc="04090003" w:tentative="1">
+      <w:start w:val="1"/>
+      <w:numFmt w:val="bullet"/>
+      <w:lvlText w:val="o"/>
+      <w:lvlJc w:val="left"/>
+      <w:pPr>
+        <w:ind w:left="5400" w:hanging="360"/>
+      </w:pPr>
+      <w:rPr>
+        <w:rFonts w:ascii="Courier New" w:hAnsi="Courier New" w:cs="Courier New" w:hint="default"/>
+      </w:rPr>
+    </w:lvl>
+    <w:lvl w:ilvl="8" w:tplc="04090005" w:tentative="1">
+      <w:start w:val="1"/>
+      <w:numFmt w:val="bullet"/>
+      <w:lvlText w:val=""/>
+      <w:lvlJc w:val="left"/>
+      <w:pPr>
+        <w:ind w:left="6120" w:hanging="360"/>
+      </w:pPr>
+      <w:rPr>
+        <w:rFonts w:ascii="Wingdings" w:hAnsi="Wingdings" w:hint="default"/>
+      </w:rPr>
+    </w:lvl>
+  </w:abstractNum>
+  <w:abstractNum w:abstractNumId="6" w15:restartNumberingAfterBreak="0">
+    <w:nsid w:val="78AD6486"/>
+    <w:multiLevelType w:val="hybridMultilevel"/>
+    <w:tmpl w:val="7F204BDE"/>
+    <w:lvl w:ilvl="0" w:tplc="04090001">
+      <w:start w:val="1"/>
+      <w:numFmt w:val="bullet"/>
+      <w:lvlText w:val=""/>
+      <w:lvlJc w:val="left"/>
+      <w:pPr>
+        <w:ind w:left="360" w:hanging="360"/>
+      </w:pPr>
+      <w:rPr>
+        <w:rFonts w:ascii="Symbol" w:hAnsi="Symbol" w:hint="default"/>
+      </w:rPr>
+    </w:lvl>
+    <w:lvl w:ilvl="1" w:tplc="04090003" w:tentative="1">
+      <w:start w:val="1"/>
+      <w:numFmt w:val="bullet"/>
+      <w:lvlText w:val="o"/>
+      <w:lvlJc w:val="left"/>
+      <w:pPr>
+        <w:ind w:left="1080" w:hanging="360"/>
+      </w:pPr>
+      <w:rPr>
+        <w:rFonts w:ascii="Courier New" w:hAnsi="Courier New" w:cs="Courier New" w:hint="default"/>
+      </w:rPr>
+    </w:lvl>
+    <w:lvl w:ilvl="2" w:tplc="04090005" w:tentative="1">
+      <w:start w:val="1"/>
+      <w:numFmt w:val="bullet"/>
+      <w:lvlText w:val=""/>
+      <w:lvlJc w:val="left"/>
+      <w:pPr>
+        <w:ind w:left="1800" w:hanging="360"/>
+      </w:pPr>
+      <w:rPr>
+        <w:rFonts w:ascii="Wingdings" w:hAnsi="Wingdings" w:hint="default"/>
+      </w:rPr>
+    </w:lvl>
+    <w:lvl w:ilvl="3" w:tplc="04090001" w:tentative="1">
+      <w:start w:val="1"/>
+      <w:numFmt w:val="bullet"/>
+      <w:lvlText w:val=""/>
+      <w:lvlJc w:val="left"/>
+      <w:pPr>
+        <w:ind w:left="2520" w:hanging="360"/>
+      </w:pPr>
+      <w:rPr>
+        <w:rFonts w:ascii="Symbol" w:hAnsi="Symbol" w:hint="default"/>
+      </w:rPr>
+    </w:lvl>
+    <w:lvl w:ilvl="4" w:tplc="04090003" w:tentative="1">
+      <w:start w:val="1"/>
+      <w:numFmt w:val="bullet"/>
+      <w:lvlText w:val="o"/>
+      <w:lvlJc w:val="left"/>
+      <w:pPr>
+        <w:ind w:left="3240" w:hanging="360"/>
+      </w:pPr>
+      <w:rPr>
+        <w:rFonts w:ascii="Courier New" w:hAnsi="Courier New" w:cs="Courier New" w:hint="default"/>
+      </w:rPr>
+    </w:lvl>
+    <w:lvl w:ilvl="5" w:tplc="04090005" w:tentative="1">
+      <w:start w:val="1"/>
+      <w:numFmt w:val="bullet"/>
+      <w:lvlText w:val=""/>
+      <w:lvlJc w:val="left"/>
+      <w:pPr>
+        <w:ind w:left="3960" w:hanging="360"/>
+      </w:pPr>
+      <w:rPr>
+        <w:rFonts w:ascii="Wingdings" w:hAnsi="Wingdings" w:hint="default"/>
+      </w:rPr>
+    </w:lvl>
+    <w:lvl w:ilvl="6" w:tplc="04090001" w:tentative="1">
+      <w:start w:val="1"/>
+      <w:numFmt w:val="bullet"/>
+      <w:lvlText w:val=""/>
+      <w:lvlJc w:val="left"/>
+      <w:pPr>
+        <w:ind w:left="4680" w:hanging="360"/>
+      </w:pPr>
+      <w:rPr>
+        <w:rFonts w:ascii="Symbol" w:hAnsi="Symbol" w:hint="default"/>
+      </w:rPr>
+    </w:lvl>
+    <w:lvl w:ilvl="7" w:tplc="04090003" w:tentative="1">
+      <w:start w:val="1"/>
+      <w:numFmt w:val="bullet"/>
+      <w:lvlText w:val="o"/>
+      <w:lvlJc w:val="left"/>
+      <w:pPr>
+        <w:ind w:left="5400" w:hanging="360"/>
+      </w:pPr>
+      <w:rPr>
+        <w:rFonts w:ascii="Courier New" w:hAnsi="Courier New" w:cs="Courier New" w:hint="default"/>
+      </w:rPr>
+    </w:lvl>
+    <w:lvl w:ilvl="8" w:tplc="04090005" w:tentative="1">
+      <w:start w:val="1"/>
+      <w:numFmt w:val="bullet"/>
+      <w:lvlText w:val=""/>
+      <w:lvlJc w:val="left"/>
+      <w:pPr>
+        <w:ind w:left="6120" w:hanging="360"/>
+      </w:pPr>
+      <w:rPr>
+        <w:rFonts w:ascii="Wingdings" w:hAnsi="Wingdings" w:hint="default"/>
+      </w:rPr>
+    </w:lvl>
+  </w:abstractNum>
+  <w:abstractNum w:abstractNumId="7" w15:restartNumberingAfterBreak="0">
+    <w:nsid w:val="7F7E4FC4"/>
+    <w:multiLevelType w:val="hybridMultilevel"/>
+    <w:tmpl w:val="D360A024"/>
+    <w:lvl w:ilvl="0" w:tplc="04090001">
+      <w:start w:val="1"/>
+      <w:numFmt w:val="bullet"/>
+      <w:lvlText w:val=""/>
+      <w:lvlJc w:val="left"/>
+      <w:pPr>
+        <w:ind w:left="360" w:hanging="360"/>
+      </w:pPr>
+      <w:rPr>
+        <w:rFonts w:ascii="Symbol" w:hAnsi="Symbol" w:hint="default"/>
+      </w:rPr>
+    </w:lvl>
+    <w:lvl w:ilvl="1" w:tplc="04090003" w:tentative="1">
+      <w:start w:val="1"/>
+      <w:numFmt w:val="bullet"/>
+      <w:lvlText w:val="o"/>
+      <w:lvlJc w:val="left"/>
+      <w:pPr>
+        <w:ind w:left="1080" w:hanging="360"/>
+      </w:pPr>
+      <w:rPr>
+        <w:rFonts w:ascii="Courier New" w:hAnsi="Courier New" w:cs="Courier New" w:hint="default"/>
+      </w:rPr>
+    </w:lvl>
+    <w:lvl w:ilvl="2" w:tplc="04090005" w:tentative="1">
+      <w:start w:val="1"/>
+      <w:numFmt w:val="bullet"/>
+      <w:lvlText w:val=""/>
+      <w:lvlJc w:val="left"/>
+      <w:pPr>
+        <w:ind w:left="1800" w:hanging="360"/>
+      </w:pPr>
+      <w:rPr>
+        <w:rFonts w:ascii="Wingdings" w:hAnsi="Wingdings" w:hint="default"/>
+      </w:rPr>
+    </w:lvl>
+    <w:lvl w:ilvl="3" w:tplc="04090001" w:tentative="1">
+      <w:start w:val="1"/>
+      <w:numFmt w:val="bullet"/>
+      <w:lvlText w:val=""/>
+      <w:lvlJc w:val="left"/>
+      <w:pPr>
+        <w:ind w:left="2520" w:hanging="360"/>
+      </w:pPr>
+      <w:rPr>
+        <w:rFonts w:ascii="Symbol" w:hAnsi="Symbol" w:hint="default"/>
+      </w:rPr>
+    </w:lvl>
+    <w:lvl w:ilvl="4" w:tplc="04090003" w:tentative="1">
+      <w:start w:val="1"/>
+      <w:numFmt w:val="bullet"/>
+      <w:lvlText w:val="o"/>
+      <w:lvlJc w:val="left"/>
+      <w:pPr>
+        <w:ind w:left="3240" w:hanging="360"/>
+      </w:pPr>
+      <w:rPr>
+        <w:rFonts w:ascii="Courier New" w:hAnsi="Courier New" w:cs="Courier New" w:hint="default"/>
+      </w:rPr>
+    </w:lvl>
+    <w:lvl w:ilvl="5" w:tplc="04090005" w:tentative="1">
+      <w:start w:val="1"/>
+      <w:numFmt w:val="bullet"/>
+      <w:lvlText w:val=""/>
+      <w:lvlJc w:val="left"/>
+      <w:pPr>
+        <w:ind w:left="3960" w:hanging="360"/>
+      </w:pPr>
+      <w:rPr>
+        <w:rFonts w:ascii="Wingdings" w:hAnsi="Wingdings" w:hint="default"/>
+      </w:rPr>
+    </w:lvl>
+    <w:lvl w:ilvl="6" w:tplc="04090001" w:tentative="1">
+      <w:start w:val="1"/>
+      <w:numFmt w:val="bullet"/>
+      <w:lvlText w:val=""/>
+      <w:lvlJc w:val="left"/>
+      <w:pPr>
+        <w:ind w:left="4680" w:hanging="360"/>
+      </w:pPr>
+      <w:rPr>
+        <w:rFonts w:ascii="Symbol" w:hAnsi="Symbol" w:hint="default"/>
+      </w:rPr>
+    </w:lvl>
+    <w:lvl w:ilvl="7" w:tplc="04090003" w:tentative="1">
+      <w:start w:val="1"/>
+      <w:numFmt w:val="bullet"/>
+      <w:lvlText w:val="o"/>
+      <w:lvlJc w:val="left"/>
+      <w:pPr>
+        <w:ind w:left="5400" w:hanging="360"/>
+      </w:pPr>
+      <w:rPr>
+        <w:rFonts w:ascii="Courier New" w:hAnsi="Courier New" w:cs="Courier New" w:hint="default"/>
+      </w:rPr>
+    </w:lvl>
+    <w:lvl w:ilvl="8" w:tplc="04090005" w:tentative="1">
+      <w:start w:val="1"/>
+      <w:numFmt w:val="bullet"/>
+      <w:lvlText w:val=""/>
+      <w:lvlJc w:val="left"/>
+      <w:pPr>
+        <w:ind w:left="6120" w:hanging="360"/>
+      </w:pPr>
+      <w:rPr>
+        <w:rFonts w:ascii="Wingdings" w:hAnsi="Wingdings" w:hint="default"/>
+      </w:rPr>
+    </w:lvl>
+  </w:abstractNum>
   <w:num w:numId="1">
     <w:abstractNumId w:val="0"/>
+  </w:num>
+  <w:num w:numId="2">
+    <w:abstractNumId w:val="4"/>
+  </w:num>
+  <w:num w:numId="3">
+    <w:abstractNumId w:val="7"/>
+  </w:num>
+  <w:num w:numId="4">
+    <w:abstractNumId w:val="1"/>
+  </w:num>
+  <w:num w:numId="5">
+    <w:abstractNumId w:val="6"/>
+  </w:num>
+  <w:num w:numId="6">
+    <w:abstractNumId w:val="5"/>
+  </w:num>
+  <w:num w:numId="7">
+    <w:abstractNumId w:val="3"/>
+  </w:num>
+  <w:num w:numId="8">
+    <w:abstractNumId w:val="2"/>
   </w:num>
 </w:numbering>
 </file>
@@ -2127,7 +3298,6 @@
   <w:style w:type="character" w:default="1" w:styleId="a0">
     <w:name w:val="Default Paragraph Font"/>
     <w:uiPriority w:val="1"/>
-    <w:semiHidden/>
     <w:unhideWhenUsed/>
   </w:style>
   <w:style w:type="table" w:default="1" w:styleId="a1">
@@ -2159,6 +3329,17 @@
     <w:pPr>
       <w:bidi/>
       <w:spacing w:after="0" w:line="240" w:lineRule="auto"/>
+    </w:pPr>
+  </w:style>
+  <w:style w:type="paragraph" w:styleId="a4">
+    <w:name w:val="List Paragraph"/>
+    <w:basedOn w:val="a"/>
+    <w:uiPriority w:val="34"/>
+    <w:qFormat/>
+    <w:rsid w:val="003448DE"/>
+    <w:pPr>
+      <w:ind w:left="720"/>
+      <w:contextualSpacing/>
     </w:pPr>
   </w:style>
 </w:styles>

</xml_diff>